<commit_message>
Fix link to diagram
</commit_message>
<xml_diff>
--- a/docs/T2.docx
+++ b/docs/T2.docx
@@ -27,19 +27,7 @@
         <w:rPr>
           <w:rFonts w:ascii="Times New Roman" w:hAnsi="Times New Roman" w:cs="Times New Roman"/>
         </w:rPr>
-        <w:t xml:space="preserve">Tarea Integradora </w:t>
-      </w:r>
-      <w:r>
-        <w:rPr>
-          <w:rFonts w:ascii="Times New Roman" w:hAnsi="Times New Roman" w:cs="Times New Roman"/>
-        </w:rPr>
-        <w:t>2</w:t>
-      </w:r>
-      <w:r>
-        <w:rPr>
-          <w:rFonts w:ascii="Times New Roman" w:hAnsi="Times New Roman" w:cs="Times New Roman"/>
-        </w:rPr>
-        <w:t>.</w:t>
+        <w:t>Tarea Integradora 2.</w:t>
       </w:r>
     </w:p>
     <w:p>
@@ -305,19 +293,7 @@
         <w:rPr>
           <w:rFonts w:ascii="Times New Roman" w:hAnsi="Times New Roman" w:cs="Times New Roman"/>
         </w:rPr>
-        <w:t xml:space="preserve">Santiago de Cali, 23 de </w:t>
-      </w:r>
-      <w:r>
-        <w:rPr>
-          <w:rFonts w:ascii="Times New Roman" w:hAnsi="Times New Roman" w:cs="Times New Roman"/>
-        </w:rPr>
-        <w:t>abril</w:t>
-      </w:r>
-      <w:r>
-        <w:rPr>
-          <w:rFonts w:ascii="Times New Roman" w:hAnsi="Times New Roman" w:cs="Times New Roman"/>
-        </w:rPr>
-        <w:t xml:space="preserve"> de 2021.</w:t>
+        <w:t>Santiago de Cali, 23 de abril de 2021.</w:t>
       </w:r>
     </w:p>
     <w:p>
@@ -441,35 +417,7 @@
           <w:b/>
           <w:bCs/>
         </w:rPr>
-        <w:t xml:space="preserve"> </w:t>
-      </w:r>
-      <w:r>
-        <w:rPr>
-          <w:b/>
-          <w:bCs/>
-        </w:rPr>
-        <w:t>2</w:t>
-      </w:r>
-      <w:r>
-        <w:rPr>
-          <w:b/>
-          <w:bCs/>
-        </w:rPr>
-        <w:t xml:space="preserve">. </w:t>
-      </w:r>
-      <w:r>
-        <w:rPr>
-          <w:b/>
-          <w:bCs/>
-        </w:rPr>
-        <w:t>Ingresar</w:t>
-      </w:r>
-      <w:r>
-        <w:rPr>
-          <w:b/>
-          <w:bCs/>
-        </w:rPr>
-        <w:t xml:space="preserve"> </w:t>
+        <w:t xml:space="preserve"> 2. Ingresar </w:t>
       </w:r>
       <w:r>
         <w:t>los parámetros del juego:</w:t>
@@ -543,23 +491,7 @@
           <w:sz w:val="22"/>
           <w:szCs w:val="22"/>
         </w:rPr>
-        <w:t xml:space="preserve"> serpientes</w:t>
-      </w:r>
-      <w:r>
-        <w:rPr>
-          <w:color w:val="000000"/>
-          <w:sz w:val="22"/>
-          <w:szCs w:val="22"/>
-        </w:rPr>
-        <w:t>,</w:t>
-      </w:r>
-      <w:r>
-        <w:rPr>
-          <w:color w:val="000000"/>
-          <w:sz w:val="22"/>
-          <w:szCs w:val="22"/>
-        </w:rPr>
-        <w:t xml:space="preserve"> </w:t>
+        <w:t xml:space="preserve"> serpientes, </w:t>
       </w:r>
       <w:r>
         <w:rPr>
@@ -579,39 +511,323 @@
           <w:sz w:val="22"/>
           <w:szCs w:val="22"/>
         </w:rPr>
-        <w:t xml:space="preserve"> escaleras</w:t>
-      </w:r>
-      <w:r>
-        <w:rPr>
+        <w:t xml:space="preserve"> escaleras y </w:t>
+      </w:r>
+      <w:r>
+        <w:rPr>
+          <w:b/>
+          <w:bCs/>
           <w:color w:val="000000"/>
           <w:sz w:val="22"/>
           <w:szCs w:val="22"/>
         </w:rPr>
-        <w:t xml:space="preserve"> y </w:t>
-      </w:r>
-      <w:r>
-        <w:rPr>
-          <w:b/>
-          <w:bCs/>
+        <w:t>p</w:t>
+      </w:r>
+      <w:r>
+        <w:rPr>
           <w:color w:val="000000"/>
           <w:sz w:val="22"/>
           <w:szCs w:val="22"/>
         </w:rPr>
-        <w:t>p</w:t>
-      </w:r>
-      <w:r>
-        <w:rPr>
-          <w:color w:val="000000"/>
-          <w:sz w:val="22"/>
-          <w:szCs w:val="22"/>
-        </w:rPr>
-        <w:t xml:space="preserve"> jugadores</w:t>
-      </w:r>
-      <w:r>
-        <w:rPr>
-          <w:color w:val="000000"/>
-          <w:sz w:val="22"/>
-          <w:szCs w:val="22"/>
+        <w:t xml:space="preserve"> jugadores.</w:t>
+      </w:r>
+    </w:p>
+    <w:p>
+      <w:pPr>
+        <w:spacing w:line="360" w:lineRule="auto"/>
+        <w:rPr>
+          <w:rFonts w:ascii="Times New Roman" w:hAnsi="Times New Roman" w:cs="Times New Roman"/>
+        </w:rPr>
+      </w:pPr>
+      <w:proofErr w:type="spellStart"/>
+      <w:r>
+        <w:rPr>
+          <w:rFonts w:ascii="Times New Roman" w:hAnsi="Times New Roman" w:cs="Times New Roman"/>
+          <w:b/>
+          <w:bCs/>
+        </w:rPr>
+        <w:t>Req</w:t>
+      </w:r>
+      <w:proofErr w:type="spellEnd"/>
+      <w:r>
+        <w:rPr>
+          <w:rFonts w:ascii="Times New Roman" w:hAnsi="Times New Roman" w:cs="Times New Roman"/>
+          <w:b/>
+          <w:bCs/>
+        </w:rPr>
+        <w:t xml:space="preserve"> </w:t>
+      </w:r>
+      <w:r>
+        <w:rPr>
+          <w:rFonts w:ascii="Times New Roman" w:hAnsi="Times New Roman" w:cs="Times New Roman"/>
+          <w:b/>
+          <w:bCs/>
+        </w:rPr>
+        <w:t>3</w:t>
+      </w:r>
+      <w:r>
+        <w:rPr>
+          <w:rFonts w:ascii="Times New Roman" w:hAnsi="Times New Roman" w:cs="Times New Roman"/>
+          <w:b/>
+          <w:bCs/>
+        </w:rPr>
+        <w:t xml:space="preserve"> . Iniciar </w:t>
+      </w:r>
+      <w:r>
+        <w:rPr>
+          <w:rFonts w:ascii="Times New Roman" w:hAnsi="Times New Roman" w:cs="Times New Roman"/>
+        </w:rPr>
+        <w:t>el juego con los parámetros dados por el usuario.</w:t>
+      </w:r>
+    </w:p>
+    <w:p>
+      <w:pPr>
+        <w:spacing w:line="360" w:lineRule="auto"/>
+        <w:rPr>
+          <w:rFonts w:ascii="Times New Roman" w:hAnsi="Times New Roman" w:cs="Times New Roman"/>
+        </w:rPr>
+      </w:pPr>
+      <w:proofErr w:type="spellStart"/>
+      <w:r>
+        <w:rPr>
+          <w:rFonts w:ascii="Times New Roman" w:hAnsi="Times New Roman" w:cs="Times New Roman"/>
+          <w:b/>
+          <w:bCs/>
+        </w:rPr>
+        <w:t>Req</w:t>
+      </w:r>
+      <w:proofErr w:type="spellEnd"/>
+      <w:r>
+        <w:rPr>
+          <w:rFonts w:ascii="Times New Roman" w:hAnsi="Times New Roman" w:cs="Times New Roman"/>
+          <w:b/>
+          <w:bCs/>
+        </w:rPr>
+        <w:t xml:space="preserve"> </w:t>
+      </w:r>
+      <w:r>
+        <w:rPr>
+          <w:rFonts w:ascii="Times New Roman" w:hAnsi="Times New Roman" w:cs="Times New Roman"/>
+          <w:b/>
+          <w:bCs/>
+        </w:rPr>
+        <w:t>4</w:t>
+      </w:r>
+      <w:r>
+        <w:rPr>
+          <w:rFonts w:ascii="Times New Roman" w:hAnsi="Times New Roman" w:cs="Times New Roman"/>
+          <w:b/>
+          <w:bCs/>
+        </w:rPr>
+        <w:t>. Simular</w:t>
+      </w:r>
+      <w:r>
+        <w:rPr>
+          <w:rFonts w:ascii="Times New Roman" w:hAnsi="Times New Roman" w:cs="Times New Roman"/>
+        </w:rPr>
+        <w:t xml:space="preserve"> el lanzamiento del dado y mostrar el puntaje por pantalla.</w:t>
+      </w:r>
+    </w:p>
+    <w:p>
+      <w:pPr>
+        <w:spacing w:line="360" w:lineRule="auto"/>
+        <w:rPr>
+          <w:rFonts w:ascii="Times New Roman" w:hAnsi="Times New Roman" w:cs="Times New Roman"/>
+        </w:rPr>
+      </w:pPr>
+      <w:proofErr w:type="spellStart"/>
+      <w:r>
+        <w:rPr>
+          <w:rFonts w:ascii="Times New Roman" w:hAnsi="Times New Roman" w:cs="Times New Roman"/>
+          <w:b/>
+          <w:bCs/>
+        </w:rPr>
+        <w:t>Req</w:t>
+      </w:r>
+      <w:proofErr w:type="spellEnd"/>
+      <w:r>
+        <w:rPr>
+          <w:rFonts w:ascii="Times New Roman" w:hAnsi="Times New Roman" w:cs="Times New Roman"/>
+          <w:b/>
+          <w:bCs/>
+        </w:rPr>
+        <w:t xml:space="preserve"> </w:t>
+      </w:r>
+      <w:r>
+        <w:rPr>
+          <w:rFonts w:ascii="Times New Roman" w:hAnsi="Times New Roman" w:cs="Times New Roman"/>
+          <w:b/>
+          <w:bCs/>
+        </w:rPr>
+        <w:t>5</w:t>
+      </w:r>
+      <w:r>
+        <w:rPr>
+          <w:rFonts w:ascii="Times New Roman" w:hAnsi="Times New Roman" w:cs="Times New Roman"/>
+          <w:b/>
+          <w:bCs/>
+        </w:rPr>
+        <w:t>. Jugar</w:t>
+      </w:r>
+      <w:r>
+        <w:rPr>
+          <w:rFonts w:ascii="Times New Roman" w:hAnsi="Times New Roman" w:cs="Times New Roman"/>
+        </w:rPr>
+        <w:t xml:space="preserve"> simulando el lanzamiento del dado de todos los jugadores.</w:t>
+      </w:r>
+    </w:p>
+    <w:p>
+      <w:pPr>
+        <w:spacing w:line="360" w:lineRule="auto"/>
+        <w:rPr>
+          <w:rFonts w:ascii="Times New Roman" w:hAnsi="Times New Roman" w:cs="Times New Roman"/>
+        </w:rPr>
+      </w:pPr>
+      <w:proofErr w:type="spellStart"/>
+      <w:r>
+        <w:rPr>
+          <w:rFonts w:ascii="Times New Roman" w:hAnsi="Times New Roman" w:cs="Times New Roman"/>
+          <w:b/>
+          <w:bCs/>
+        </w:rPr>
+        <w:t>Req</w:t>
+      </w:r>
+      <w:proofErr w:type="spellEnd"/>
+      <w:r>
+        <w:rPr>
+          <w:rFonts w:ascii="Times New Roman" w:hAnsi="Times New Roman" w:cs="Times New Roman"/>
+          <w:b/>
+          <w:bCs/>
+        </w:rPr>
+        <w:t xml:space="preserve"> </w:t>
+      </w:r>
+      <w:r>
+        <w:rPr>
+          <w:rFonts w:ascii="Times New Roman" w:hAnsi="Times New Roman" w:cs="Times New Roman"/>
+          <w:b/>
+          <w:bCs/>
+        </w:rPr>
+        <w:t>6</w:t>
+      </w:r>
+      <w:r>
+        <w:rPr>
+          <w:rFonts w:ascii="Times New Roman" w:hAnsi="Times New Roman" w:cs="Times New Roman"/>
+          <w:b/>
+          <w:bCs/>
+        </w:rPr>
+        <w:t xml:space="preserve">.  Salir </w:t>
+      </w:r>
+      <w:r>
+        <w:rPr>
+          <w:rFonts w:ascii="Times New Roman" w:hAnsi="Times New Roman" w:cs="Times New Roman"/>
+        </w:rPr>
+        <w:t>de la partida sin haber finalizado.</w:t>
+      </w:r>
+    </w:p>
+    <w:p>
+      <w:pPr>
+        <w:spacing w:line="360" w:lineRule="auto"/>
+        <w:rPr>
+          <w:rFonts w:ascii="Times New Roman" w:hAnsi="Times New Roman" w:cs="Times New Roman"/>
+        </w:rPr>
+      </w:pPr>
+      <w:proofErr w:type="spellStart"/>
+      <w:r>
+        <w:rPr>
+          <w:rFonts w:ascii="Times New Roman" w:hAnsi="Times New Roman" w:cs="Times New Roman"/>
+          <w:b/>
+          <w:bCs/>
+        </w:rPr>
+        <w:t>Req</w:t>
+      </w:r>
+      <w:proofErr w:type="spellEnd"/>
+      <w:r>
+        <w:rPr>
+          <w:rFonts w:ascii="Times New Roman" w:hAnsi="Times New Roman" w:cs="Times New Roman"/>
+          <w:b/>
+          <w:bCs/>
+        </w:rPr>
+        <w:t xml:space="preserve"> </w:t>
+      </w:r>
+      <w:r>
+        <w:rPr>
+          <w:rFonts w:ascii="Times New Roman" w:hAnsi="Times New Roman" w:cs="Times New Roman"/>
+          <w:b/>
+          <w:bCs/>
+        </w:rPr>
+        <w:t>7</w:t>
+      </w:r>
+      <w:r>
+        <w:rPr>
+          <w:rFonts w:ascii="Times New Roman" w:hAnsi="Times New Roman" w:cs="Times New Roman"/>
+          <w:b/>
+          <w:bCs/>
+        </w:rPr>
+        <w:t xml:space="preserve">.  Mostar </w:t>
+      </w:r>
+      <w:r>
+        <w:rPr>
+          <w:rFonts w:ascii="Times New Roman" w:hAnsi="Times New Roman" w:cs="Times New Roman"/>
+        </w:rPr>
+        <w:t>la tabla inicial durante el juego.</w:t>
+      </w:r>
+    </w:p>
+    <w:p>
+      <w:pPr>
+        <w:spacing w:line="360" w:lineRule="auto"/>
+        <w:rPr>
+          <w:rFonts w:ascii="Arial" w:hAnsi="Arial" w:cs="Arial"/>
+        </w:rPr>
+      </w:pPr>
+      <w:proofErr w:type="spellStart"/>
+      <w:r>
+        <w:rPr>
+          <w:rFonts w:ascii="Times New Roman" w:hAnsi="Times New Roman" w:cs="Times New Roman"/>
+          <w:b/>
+          <w:bCs/>
+        </w:rPr>
+        <w:t>Req</w:t>
+      </w:r>
+      <w:proofErr w:type="spellEnd"/>
+      <w:r>
+        <w:rPr>
+          <w:rFonts w:ascii="Times New Roman" w:hAnsi="Times New Roman" w:cs="Times New Roman"/>
+          <w:b/>
+          <w:bCs/>
+        </w:rPr>
+        <w:t xml:space="preserve"> 8. </w:t>
+      </w:r>
+      <w:r>
+        <w:rPr>
+          <w:rFonts w:ascii="Times New Roman" w:hAnsi="Times New Roman" w:cs="Times New Roman"/>
+          <w:b/>
+          <w:bCs/>
+        </w:rPr>
+        <w:t>Finalizar</w:t>
+      </w:r>
+      <w:r>
+        <w:rPr>
+          <w:rFonts w:ascii="Times New Roman" w:hAnsi="Times New Roman" w:cs="Times New Roman"/>
+          <w:b/>
+          <w:bCs/>
+        </w:rPr>
+        <w:t xml:space="preserve"> </w:t>
+      </w:r>
+      <w:r>
+        <w:rPr>
+          <w:rFonts w:ascii="Times New Roman" w:hAnsi="Times New Roman" w:cs="Times New Roman"/>
+        </w:rPr>
+        <w:t xml:space="preserve">la </w:t>
+      </w:r>
+      <w:r>
+        <w:rPr>
+          <w:rFonts w:ascii="Times New Roman" w:hAnsi="Times New Roman" w:cs="Times New Roman"/>
+        </w:rPr>
+        <w:t>partida cuando un jugador gane</w:t>
+      </w:r>
+      <w:r>
+        <w:rPr>
+          <w:rFonts w:ascii="Times New Roman" w:hAnsi="Times New Roman" w:cs="Times New Roman"/>
         </w:rPr>
         <w:t>.</w:t>
       </w:r>
@@ -620,7 +836,7 @@
       <w:pPr>
         <w:spacing w:line="360" w:lineRule="auto"/>
         <w:rPr>
-          <w:rFonts w:ascii="Times New Roman" w:hAnsi="Times New Roman" w:cs="Times New Roman"/>
+          <w:rFonts w:ascii="Arial" w:hAnsi="Arial" w:cs="Arial"/>
         </w:rPr>
       </w:pPr>
       <w:proofErr w:type="spellStart"/>
@@ -647,28 +863,34 @@
           <w:b/>
           <w:bCs/>
         </w:rPr>
-        <w:t>3</w:t>
-      </w:r>
-      <w:r>
-        <w:rPr>
-          <w:rFonts w:ascii="Times New Roman" w:hAnsi="Times New Roman" w:cs="Times New Roman"/>
-          <w:b/>
-          <w:bCs/>
-        </w:rPr>
-        <w:t xml:space="preserve"> . Iniciar </w:t>
-      </w:r>
-      <w:r>
-        <w:rPr>
-          <w:rFonts w:ascii="Times New Roman" w:hAnsi="Times New Roman" w:cs="Times New Roman"/>
-        </w:rPr>
-        <w:t>el juego con los parámetros dados por el usuario.</w:t>
+        <w:t>9</w:t>
+      </w:r>
+      <w:r>
+        <w:rPr>
+          <w:rFonts w:ascii="Times New Roman" w:hAnsi="Times New Roman" w:cs="Times New Roman"/>
+          <w:b/>
+          <w:bCs/>
+        </w:rPr>
+        <w:t xml:space="preserve">. Mostar </w:t>
+      </w:r>
+      <w:r>
+        <w:rPr>
+          <w:rFonts w:ascii="Times New Roman" w:hAnsi="Times New Roman" w:cs="Times New Roman"/>
+        </w:rPr>
+        <w:t>el puntaje del jugador ganador</w:t>
+      </w:r>
+      <w:r>
+        <w:rPr>
+          <w:rFonts w:ascii="Times New Roman" w:hAnsi="Times New Roman" w:cs="Times New Roman"/>
+        </w:rPr>
+        <w:t>.</w:t>
       </w:r>
     </w:p>
     <w:p>
       <w:pPr>
         <w:spacing w:line="360" w:lineRule="auto"/>
         <w:rPr>
-          <w:rFonts w:ascii="Times New Roman" w:hAnsi="Times New Roman" w:cs="Times New Roman"/>
+          <w:rFonts w:ascii="Arial" w:hAnsi="Arial" w:cs="Arial"/>
         </w:rPr>
       </w:pPr>
       <w:proofErr w:type="spellStart"/>
@@ -695,29 +917,21 @@
           <w:b/>
           <w:bCs/>
         </w:rPr>
-        <w:t>4</w:t>
-      </w:r>
-      <w:r>
-        <w:rPr>
-          <w:rFonts w:ascii="Times New Roman" w:hAnsi="Times New Roman" w:cs="Times New Roman"/>
-          <w:b/>
-          <w:bCs/>
-        </w:rPr>
-        <w:t xml:space="preserve">. </w:t>
-      </w:r>
-      <w:r>
-        <w:rPr>
-          <w:rFonts w:ascii="Times New Roman" w:hAnsi="Times New Roman" w:cs="Times New Roman"/>
-          <w:b/>
-          <w:bCs/>
-        </w:rPr>
-        <w:t>Simular</w:t>
-      </w:r>
-      <w:r>
-        <w:rPr>
-          <w:rFonts w:ascii="Times New Roman" w:hAnsi="Times New Roman" w:cs="Times New Roman"/>
-        </w:rPr>
-        <w:t xml:space="preserve"> el lanzamiento del dado y mostrar el puntaje por pantalla.</w:t>
+        <w:t>8</w:t>
+      </w:r>
+      <w:r>
+        <w:rPr>
+          <w:rFonts w:ascii="Times New Roman" w:hAnsi="Times New Roman" w:cs="Times New Roman"/>
+          <w:b/>
+          <w:bCs/>
+        </w:rPr>
+        <w:t xml:space="preserve">. Mostar </w:t>
+      </w:r>
+      <w:r>
+        <w:rPr>
+          <w:rFonts w:ascii="Times New Roman" w:hAnsi="Times New Roman" w:cs="Times New Roman"/>
+        </w:rPr>
+        <w:t>la información de todos los puntajes de los jugadores.</w:t>
       </w:r>
     </w:p>
     <w:p>
@@ -751,35 +965,35 @@
           <w:b/>
           <w:bCs/>
         </w:rPr>
-        <w:t>5</w:t>
-      </w:r>
-      <w:r>
-        <w:rPr>
-          <w:rFonts w:ascii="Times New Roman" w:hAnsi="Times New Roman" w:cs="Times New Roman"/>
-          <w:b/>
-          <w:bCs/>
-        </w:rPr>
-        <w:t xml:space="preserve">. </w:t>
-      </w:r>
-      <w:r>
-        <w:rPr>
-          <w:rFonts w:ascii="Times New Roman" w:hAnsi="Times New Roman" w:cs="Times New Roman"/>
-          <w:b/>
-          <w:bCs/>
-        </w:rPr>
-        <w:t>Jugar</w:t>
-      </w:r>
-      <w:r>
-        <w:rPr>
-          <w:rFonts w:ascii="Times New Roman" w:hAnsi="Times New Roman" w:cs="Times New Roman"/>
-        </w:rPr>
-        <w:t xml:space="preserve"> simulando el lanzamiento del dado de todos los jugadores</w:t>
-      </w:r>
-      <w:r>
-        <w:rPr>
-          <w:rFonts w:ascii="Times New Roman" w:hAnsi="Times New Roman" w:cs="Times New Roman"/>
-        </w:rPr>
-        <w:t>.</w:t>
+        <w:t>9</w:t>
+      </w:r>
+      <w:r>
+        <w:rPr>
+          <w:rFonts w:ascii="Times New Roman" w:hAnsi="Times New Roman" w:cs="Times New Roman"/>
+          <w:b/>
+          <w:bCs/>
+        </w:rPr>
+        <w:t xml:space="preserve">. Generar </w:t>
+      </w:r>
+      <w:r>
+        <w:rPr>
+          <w:rFonts w:ascii="Times New Roman" w:hAnsi="Times New Roman" w:cs="Times New Roman"/>
+        </w:rPr>
+        <w:t xml:space="preserve">un </w:t>
+      </w:r>
+      <w:proofErr w:type="spellStart"/>
+      <w:r>
+        <w:rPr>
+          <w:rFonts w:ascii="Times New Roman" w:hAnsi="Times New Roman" w:cs="Times New Roman"/>
+        </w:rPr>
+        <w:t>csv</w:t>
+      </w:r>
+      <w:proofErr w:type="spellEnd"/>
+      <w:r>
+        <w:rPr>
+          <w:rFonts w:ascii="Times New Roman" w:hAnsi="Times New Roman" w:cs="Times New Roman"/>
+        </w:rPr>
+        <w:t xml:space="preserve"> con la información de todos los puntajes guardados.</w:t>
       </w:r>
     </w:p>
     <w:p>
@@ -805,409 +1019,13 @@
           <w:b/>
           <w:bCs/>
         </w:rPr>
-        <w:t xml:space="preserve"> </w:t>
-      </w:r>
-      <w:r>
-        <w:rPr>
-          <w:rFonts w:ascii="Times New Roman" w:hAnsi="Times New Roman" w:cs="Times New Roman"/>
-          <w:b/>
-          <w:bCs/>
-        </w:rPr>
-        <w:t>6</w:t>
-      </w:r>
-      <w:r>
-        <w:rPr>
-          <w:rFonts w:ascii="Times New Roman" w:hAnsi="Times New Roman" w:cs="Times New Roman"/>
-          <w:b/>
-          <w:bCs/>
-        </w:rPr>
-        <w:t xml:space="preserve">.  </w:t>
-      </w:r>
-      <w:r>
-        <w:rPr>
-          <w:rFonts w:ascii="Times New Roman" w:hAnsi="Times New Roman" w:cs="Times New Roman"/>
-          <w:b/>
-          <w:bCs/>
-        </w:rPr>
-        <w:t xml:space="preserve">Salir </w:t>
-      </w:r>
-      <w:r>
-        <w:rPr>
-          <w:rFonts w:ascii="Times New Roman" w:hAnsi="Times New Roman" w:cs="Times New Roman"/>
-        </w:rPr>
-        <w:t>de la partida sin haber finalizado.</w:t>
-      </w:r>
-    </w:p>
-    <w:p>
-      <w:pPr>
-        <w:spacing w:line="360" w:lineRule="auto"/>
-        <w:rPr>
-          <w:rFonts w:ascii="Times New Roman" w:hAnsi="Times New Roman" w:cs="Times New Roman"/>
-        </w:rPr>
-      </w:pPr>
-      <w:proofErr w:type="spellStart"/>
-      <w:r>
-        <w:rPr>
-          <w:rFonts w:ascii="Times New Roman" w:hAnsi="Times New Roman" w:cs="Times New Roman"/>
-          <w:b/>
-          <w:bCs/>
-        </w:rPr>
-        <w:t>Req</w:t>
-      </w:r>
-      <w:proofErr w:type="spellEnd"/>
-      <w:r>
-        <w:rPr>
-          <w:rFonts w:ascii="Times New Roman" w:hAnsi="Times New Roman" w:cs="Times New Roman"/>
-          <w:b/>
-          <w:bCs/>
-        </w:rPr>
-        <w:t xml:space="preserve"> </w:t>
-      </w:r>
-      <w:r>
-        <w:rPr>
-          <w:rFonts w:ascii="Times New Roman" w:hAnsi="Times New Roman" w:cs="Times New Roman"/>
-          <w:b/>
-          <w:bCs/>
-        </w:rPr>
-        <w:t>7</w:t>
-      </w:r>
-      <w:r>
-        <w:rPr>
-          <w:rFonts w:ascii="Times New Roman" w:hAnsi="Times New Roman" w:cs="Times New Roman"/>
-          <w:b/>
-          <w:bCs/>
-        </w:rPr>
-        <w:t xml:space="preserve">.  </w:t>
-      </w:r>
-      <w:r>
-        <w:rPr>
-          <w:rFonts w:ascii="Times New Roman" w:hAnsi="Times New Roman" w:cs="Times New Roman"/>
-          <w:b/>
-          <w:bCs/>
-        </w:rPr>
-        <w:t xml:space="preserve">Mostar </w:t>
-      </w:r>
-      <w:r>
-        <w:rPr>
-          <w:rFonts w:ascii="Times New Roman" w:hAnsi="Times New Roman" w:cs="Times New Roman"/>
-        </w:rPr>
-        <w:t>la tabla inicial durante el juego</w:t>
-      </w:r>
-      <w:r>
-        <w:rPr>
-          <w:rFonts w:ascii="Times New Roman" w:hAnsi="Times New Roman" w:cs="Times New Roman"/>
-        </w:rPr>
-        <w:t>.</w:t>
-      </w:r>
-    </w:p>
-    <w:p>
-      <w:pPr>
-        <w:spacing w:line="360" w:lineRule="auto"/>
-        <w:rPr>
-          <w:rFonts w:ascii="Arial" w:hAnsi="Arial" w:cs="Arial"/>
-        </w:rPr>
-      </w:pPr>
-      <w:proofErr w:type="spellStart"/>
-      <w:r>
-        <w:rPr>
-          <w:rFonts w:ascii="Times New Roman" w:hAnsi="Times New Roman" w:cs="Times New Roman"/>
-          <w:b/>
-          <w:bCs/>
-        </w:rPr>
-        <w:t>Req</w:t>
-      </w:r>
-      <w:proofErr w:type="spellEnd"/>
-      <w:r>
-        <w:rPr>
-          <w:rFonts w:ascii="Times New Roman" w:hAnsi="Times New Roman" w:cs="Times New Roman"/>
-          <w:b/>
-          <w:bCs/>
-        </w:rPr>
-        <w:t xml:space="preserve"> 8. </w:t>
-      </w:r>
-      <w:r>
-        <w:rPr>
-          <w:rFonts w:ascii="Times New Roman" w:hAnsi="Times New Roman" w:cs="Times New Roman"/>
-          <w:b/>
-          <w:bCs/>
-        </w:rPr>
-        <w:t>Finalizar</w:t>
-      </w:r>
-      <w:r>
-        <w:rPr>
-          <w:rFonts w:ascii="Times New Roman" w:hAnsi="Times New Roman" w:cs="Times New Roman"/>
-          <w:b/>
-          <w:bCs/>
-        </w:rPr>
-        <w:t xml:space="preserve"> </w:t>
-      </w:r>
-      <w:r>
-        <w:rPr>
-          <w:rFonts w:ascii="Times New Roman" w:hAnsi="Times New Roman" w:cs="Times New Roman"/>
-        </w:rPr>
-        <w:t xml:space="preserve">la </w:t>
-      </w:r>
-      <w:r>
-        <w:rPr>
-          <w:rFonts w:ascii="Times New Roman" w:hAnsi="Times New Roman" w:cs="Times New Roman"/>
-        </w:rPr>
-        <w:t>partida cuando un jugador gane</w:t>
-      </w:r>
-      <w:r>
-        <w:rPr>
-          <w:rFonts w:ascii="Times New Roman" w:hAnsi="Times New Roman" w:cs="Times New Roman"/>
-        </w:rPr>
-        <w:t>.</w:t>
-      </w:r>
-    </w:p>
-    <w:p>
-      <w:pPr>
-        <w:spacing w:line="360" w:lineRule="auto"/>
-        <w:rPr>
-          <w:rFonts w:ascii="Arial" w:hAnsi="Arial" w:cs="Arial"/>
-        </w:rPr>
-      </w:pPr>
-      <w:proofErr w:type="spellStart"/>
-      <w:r>
-        <w:rPr>
-          <w:rFonts w:ascii="Times New Roman" w:hAnsi="Times New Roman" w:cs="Times New Roman"/>
-          <w:b/>
-          <w:bCs/>
-        </w:rPr>
-        <w:t>Req</w:t>
-      </w:r>
-      <w:proofErr w:type="spellEnd"/>
-      <w:r>
-        <w:rPr>
-          <w:rFonts w:ascii="Times New Roman" w:hAnsi="Times New Roman" w:cs="Times New Roman"/>
-          <w:b/>
-          <w:bCs/>
-        </w:rPr>
-        <w:t xml:space="preserve"> </w:t>
-      </w:r>
-      <w:r>
-        <w:rPr>
-          <w:rFonts w:ascii="Times New Roman" w:hAnsi="Times New Roman" w:cs="Times New Roman"/>
-          <w:b/>
-          <w:bCs/>
-        </w:rPr>
-        <w:t>9</w:t>
-      </w:r>
-      <w:r>
-        <w:rPr>
-          <w:rFonts w:ascii="Times New Roman" w:hAnsi="Times New Roman" w:cs="Times New Roman"/>
-          <w:b/>
-          <w:bCs/>
-        </w:rPr>
-        <w:t xml:space="preserve">. Mostar </w:t>
-      </w:r>
-      <w:r>
-        <w:rPr>
-          <w:rFonts w:ascii="Times New Roman" w:hAnsi="Times New Roman" w:cs="Times New Roman"/>
-        </w:rPr>
-        <w:t>el puntaje del jugador ganador</w:t>
-      </w:r>
-      <w:r>
-        <w:rPr>
-          <w:rFonts w:ascii="Times New Roman" w:hAnsi="Times New Roman" w:cs="Times New Roman"/>
-        </w:rPr>
-        <w:t>.</w:t>
-      </w:r>
-    </w:p>
-    <w:p>
-      <w:pPr>
-        <w:spacing w:line="360" w:lineRule="auto"/>
-        <w:rPr>
-          <w:rFonts w:ascii="Arial" w:hAnsi="Arial" w:cs="Arial"/>
-        </w:rPr>
-      </w:pPr>
-      <w:proofErr w:type="spellStart"/>
-      <w:r>
-        <w:rPr>
-          <w:rFonts w:ascii="Times New Roman" w:hAnsi="Times New Roman" w:cs="Times New Roman"/>
-          <w:b/>
-          <w:bCs/>
-        </w:rPr>
-        <w:t>Req</w:t>
-      </w:r>
-      <w:proofErr w:type="spellEnd"/>
-      <w:r>
-        <w:rPr>
-          <w:rFonts w:ascii="Times New Roman" w:hAnsi="Times New Roman" w:cs="Times New Roman"/>
-          <w:b/>
-          <w:bCs/>
-        </w:rPr>
-        <w:t xml:space="preserve"> </w:t>
-      </w:r>
-      <w:r>
-        <w:rPr>
-          <w:rFonts w:ascii="Times New Roman" w:hAnsi="Times New Roman" w:cs="Times New Roman"/>
-          <w:b/>
-          <w:bCs/>
-        </w:rPr>
-        <w:t>8</w:t>
-      </w:r>
-      <w:r>
-        <w:rPr>
-          <w:rFonts w:ascii="Times New Roman" w:hAnsi="Times New Roman" w:cs="Times New Roman"/>
-          <w:b/>
-          <w:bCs/>
-        </w:rPr>
-        <w:t>.</w:t>
-      </w:r>
-      <w:r>
-        <w:rPr>
-          <w:rFonts w:ascii="Times New Roman" w:hAnsi="Times New Roman" w:cs="Times New Roman"/>
-          <w:b/>
-          <w:bCs/>
-        </w:rPr>
-        <w:t xml:space="preserve"> Mostar </w:t>
-      </w:r>
-      <w:r>
-        <w:rPr>
-          <w:rFonts w:ascii="Times New Roman" w:hAnsi="Times New Roman" w:cs="Times New Roman"/>
-        </w:rPr>
-        <w:t>la información de todos los puntajes de los jugadores.</w:t>
-      </w:r>
-    </w:p>
-    <w:p>
-      <w:pPr>
-        <w:spacing w:line="360" w:lineRule="auto"/>
-        <w:rPr>
-          <w:rFonts w:ascii="Times New Roman" w:hAnsi="Times New Roman" w:cs="Times New Roman"/>
-        </w:rPr>
-      </w:pPr>
-      <w:proofErr w:type="spellStart"/>
-      <w:r>
-        <w:rPr>
-          <w:rFonts w:ascii="Times New Roman" w:hAnsi="Times New Roman" w:cs="Times New Roman"/>
-          <w:b/>
-          <w:bCs/>
-        </w:rPr>
-        <w:t>Req</w:t>
-      </w:r>
-      <w:proofErr w:type="spellEnd"/>
-      <w:r>
-        <w:rPr>
-          <w:rFonts w:ascii="Times New Roman" w:hAnsi="Times New Roman" w:cs="Times New Roman"/>
-          <w:b/>
-          <w:bCs/>
-        </w:rPr>
-        <w:t xml:space="preserve"> </w:t>
-      </w:r>
-      <w:r>
-        <w:rPr>
-          <w:rFonts w:ascii="Times New Roman" w:hAnsi="Times New Roman" w:cs="Times New Roman"/>
-          <w:b/>
-          <w:bCs/>
-        </w:rPr>
-        <w:t>9</w:t>
-      </w:r>
-      <w:r>
-        <w:rPr>
-          <w:rFonts w:ascii="Times New Roman" w:hAnsi="Times New Roman" w:cs="Times New Roman"/>
-          <w:b/>
-          <w:bCs/>
-        </w:rPr>
-        <w:t>.</w:t>
-      </w:r>
-      <w:r>
-        <w:rPr>
-          <w:rFonts w:ascii="Times New Roman" w:hAnsi="Times New Roman" w:cs="Times New Roman"/>
-          <w:b/>
-          <w:bCs/>
-        </w:rPr>
-        <w:t xml:space="preserve"> Generar </w:t>
-      </w:r>
-      <w:r>
-        <w:rPr>
-          <w:rFonts w:ascii="Times New Roman" w:hAnsi="Times New Roman" w:cs="Times New Roman"/>
-        </w:rPr>
-        <w:t xml:space="preserve">un </w:t>
-      </w:r>
-      <w:proofErr w:type="spellStart"/>
-      <w:r>
-        <w:rPr>
-          <w:rFonts w:ascii="Times New Roman" w:hAnsi="Times New Roman" w:cs="Times New Roman"/>
-        </w:rPr>
-        <w:t>csv</w:t>
-      </w:r>
-      <w:proofErr w:type="spellEnd"/>
-      <w:r>
-        <w:rPr>
-          <w:rFonts w:ascii="Times New Roman" w:hAnsi="Times New Roman" w:cs="Times New Roman"/>
-        </w:rPr>
-        <w:t xml:space="preserve"> con la información de todos los puntajes guardados.</w:t>
-      </w:r>
-    </w:p>
-    <w:p>
-      <w:pPr>
-        <w:spacing w:line="360" w:lineRule="auto"/>
-        <w:rPr>
-          <w:rFonts w:ascii="Times New Roman" w:hAnsi="Times New Roman" w:cs="Times New Roman"/>
-        </w:rPr>
-      </w:pPr>
-      <w:proofErr w:type="spellStart"/>
-      <w:r>
-        <w:rPr>
-          <w:rFonts w:ascii="Times New Roman" w:hAnsi="Times New Roman" w:cs="Times New Roman"/>
-          <w:b/>
-          <w:bCs/>
-        </w:rPr>
-        <w:t>Req</w:t>
-      </w:r>
-      <w:proofErr w:type="spellEnd"/>
-      <w:r>
-        <w:rPr>
-          <w:rFonts w:ascii="Times New Roman" w:hAnsi="Times New Roman" w:cs="Times New Roman"/>
-          <w:b/>
-          <w:bCs/>
-        </w:rPr>
-        <w:t xml:space="preserve"> </w:t>
-      </w:r>
-      <w:r>
-        <w:rPr>
-          <w:rFonts w:ascii="Times New Roman" w:hAnsi="Times New Roman" w:cs="Times New Roman"/>
-          <w:b/>
-          <w:bCs/>
-        </w:rPr>
-        <w:t>10</w:t>
-      </w:r>
-      <w:r>
-        <w:rPr>
-          <w:rFonts w:ascii="Times New Roman" w:hAnsi="Times New Roman" w:cs="Times New Roman"/>
-          <w:b/>
-          <w:bCs/>
-        </w:rPr>
-        <w:t xml:space="preserve">. </w:t>
-      </w:r>
-      <w:r>
-        <w:rPr>
-          <w:rFonts w:ascii="Times New Roman" w:hAnsi="Times New Roman" w:cs="Times New Roman"/>
-          <w:b/>
-          <w:bCs/>
-        </w:rPr>
-        <w:t>Finalizar</w:t>
-      </w:r>
-      <w:r>
-        <w:rPr>
-          <w:rFonts w:ascii="Times New Roman" w:hAnsi="Times New Roman" w:cs="Times New Roman"/>
-          <w:b/>
-          <w:bCs/>
-        </w:rPr>
-        <w:t xml:space="preserve"> </w:t>
-      </w:r>
-      <w:r>
-        <w:rPr>
-          <w:rFonts w:ascii="Times New Roman" w:hAnsi="Times New Roman" w:cs="Times New Roman"/>
-        </w:rPr>
-        <w:t>la aplicación correctamente</w:t>
-      </w:r>
-      <w:r>
-        <w:rPr>
-          <w:rFonts w:ascii="Times New Roman" w:hAnsi="Times New Roman" w:cs="Times New Roman"/>
-        </w:rPr>
-        <w:t>.</w:t>
+        <w:t xml:space="preserve"> 10. Finalizar </w:t>
+      </w:r>
+      <w:r>
+        <w:rPr>
+          <w:rFonts w:ascii="Times New Roman" w:hAnsi="Times New Roman" w:cs="Times New Roman"/>
+        </w:rPr>
+        <w:t>la aplicación correctamente.</w:t>
       </w:r>
     </w:p>
     <w:p/>
@@ -1215,27 +1033,65 @@
       <w:pPr>
         <w:jc w:val="center"/>
         <w:rPr>
-          <w:rFonts w:ascii="Times New Roman" w:hAnsi="Times New Roman" w:cs="Times New Roman"/>
-          <w:b/>
-          <w:bCs/>
-        </w:rPr>
-      </w:pPr>
-      <w:hyperlink r:id="rId4" w:history="1">
-        <w:r>
-          <w:rPr>
-            <w:rStyle w:val="Hipervnculo"/>
-            <w:rFonts w:ascii="Times New Roman" w:hAnsi="Times New Roman" w:cs="Times New Roman"/>
-            <w:b/>
-            <w:bCs/>
-          </w:rPr>
-          <w:t>DIAGRAMA</w:t>
-        </w:r>
-      </w:hyperlink>
-    </w:p>
-    <w:p>
-      <w:pPr>
-        <w:jc w:val="center"/>
-      </w:pPr>
+          <w:rStyle w:val="Hipervnculo"/>
+          <w:rFonts w:ascii="Times New Roman" w:hAnsi="Times New Roman" w:cs="Times New Roman"/>
+          <w:b/>
+          <w:bCs/>
+        </w:rPr>
+      </w:pPr>
+      <w:r>
+        <w:rPr>
+          <w:rFonts w:ascii="Times New Roman" w:hAnsi="Times New Roman" w:cs="Times New Roman"/>
+          <w:b/>
+          <w:bCs/>
+        </w:rPr>
+        <w:fldChar w:fldCharType="begin"/>
+      </w:r>
+      <w:r>
+        <w:rPr>
+          <w:rFonts w:ascii="Times New Roman" w:hAnsi="Times New Roman" w:cs="Times New Roman"/>
+          <w:b/>
+          <w:bCs/>
+        </w:rPr>
+        <w:instrText xml:space="preserve"> HYPERLINK "https://github.com/Jacobo0312/CLI-SnakesAndLadders/blob/main/docs/Diagram.jpg" </w:instrText>
+      </w:r>
+      <w:r>
+        <w:rPr>
+          <w:rFonts w:ascii="Times New Roman" w:hAnsi="Times New Roman" w:cs="Times New Roman"/>
+          <w:b/>
+          <w:bCs/>
+        </w:rPr>
+      </w:r>
+      <w:r>
+        <w:rPr>
+          <w:rFonts w:ascii="Times New Roman" w:hAnsi="Times New Roman" w:cs="Times New Roman"/>
+          <w:b/>
+          <w:bCs/>
+        </w:rPr>
+        <w:fldChar w:fldCharType="separate"/>
+      </w:r>
+      <w:r>
+        <w:rPr>
+          <w:rStyle w:val="Hipervnculo"/>
+          <w:rFonts w:ascii="Times New Roman" w:hAnsi="Times New Roman" w:cs="Times New Roman"/>
+          <w:b/>
+          <w:bCs/>
+        </w:rPr>
+        <w:t>DIAGRAMA</w:t>
+      </w:r>
+    </w:p>
+    <w:p>
+      <w:pPr>
+        <w:jc w:val="center"/>
+      </w:pPr>
+      <w:r>
+        <w:rPr>
+          <w:rFonts w:ascii="Times New Roman" w:hAnsi="Times New Roman" w:cs="Times New Roman"/>
+          <w:b/>
+          <w:bCs/>
+        </w:rPr>
+        <w:fldChar w:fldCharType="end"/>
+      </w:r>
     </w:p>
     <w:sectPr>
       <w:pgSz w:w="12240" w:h="15840"/>

</xml_diff>

<commit_message>
Add documentation and fix show scores
</commit_message>
<xml_diff>
--- a/docs/T2.docx
+++ b/docs/T2.docx
@@ -408,6 +408,8 @@
         <w:rPr>
           <w:b/>
           <w:bCs/>
+          <w:sz w:val="22"/>
+          <w:szCs w:val="22"/>
         </w:rPr>
         <w:t>Req</w:t>
       </w:r>
@@ -416,14 +418,17 @@
         <w:rPr>
           <w:b/>
           <w:bCs/>
+          <w:sz w:val="22"/>
+          <w:szCs w:val="22"/>
         </w:rPr>
         <w:t xml:space="preserve"> 2. Ingresar </w:t>
       </w:r>
       <w:r>
-        <w:t>los parámetros del juego:</w:t>
-      </w:r>
-      <w:r>
-        <w:t xml:space="preserve"> </w:t>
+        <w:rPr>
+          <w:sz w:val="22"/>
+          <w:szCs w:val="22"/>
+        </w:rPr>
+        <w:t xml:space="preserve">los parámetros del juego: </w:t>
       </w:r>
       <w:r>
         <w:rPr>
@@ -557,6 +562,7 @@
         </w:rPr>
         <w:t xml:space="preserve"> </w:t>
       </w:r>
+      <w:proofErr w:type="gramStart"/>
       <w:r>
         <w:rPr>
           <w:rFonts w:ascii="Times New Roman" w:hAnsi="Times New Roman" w:cs="Times New Roman"/>
@@ -571,7 +577,16 @@
           <w:b/>
           <w:bCs/>
         </w:rPr>
-        <w:t xml:space="preserve"> . Iniciar </w:t>
+        <w:t xml:space="preserve"> .</w:t>
+      </w:r>
+      <w:proofErr w:type="gramEnd"/>
+      <w:r>
+        <w:rPr>
+          <w:rFonts w:ascii="Times New Roman" w:hAnsi="Times New Roman" w:cs="Times New Roman"/>
+          <w:b/>
+          <w:bCs/>
+        </w:rPr>
+        <w:t xml:space="preserve"> Iniciar </w:t>
       </w:r>
       <w:r>
         <w:rPr>
@@ -795,16 +810,64 @@
           <w:b/>
           <w:bCs/>
         </w:rPr>
-        <w:t xml:space="preserve"> 8. </w:t>
-      </w:r>
-      <w:r>
-        <w:rPr>
-          <w:rFonts w:ascii="Times New Roman" w:hAnsi="Times New Roman" w:cs="Times New Roman"/>
-          <w:b/>
-          <w:bCs/>
-        </w:rPr>
-        <w:t>Finalizar</w:t>
-      </w:r>
+        <w:t xml:space="preserve"> 8. Finalizar </w:t>
+      </w:r>
+      <w:r>
+        <w:rPr>
+          <w:rFonts w:ascii="Times New Roman" w:hAnsi="Times New Roman" w:cs="Times New Roman"/>
+        </w:rPr>
+        <w:t>la partida cuando un jugador gane.</w:t>
+      </w:r>
+    </w:p>
+    <w:p>
+      <w:pPr>
+        <w:spacing w:line="360" w:lineRule="auto"/>
+        <w:rPr>
+          <w:rFonts w:ascii="Arial" w:hAnsi="Arial" w:cs="Arial"/>
+        </w:rPr>
+      </w:pPr>
+      <w:proofErr w:type="spellStart"/>
+      <w:r>
+        <w:rPr>
+          <w:rFonts w:ascii="Times New Roman" w:hAnsi="Times New Roman" w:cs="Times New Roman"/>
+          <w:b/>
+          <w:bCs/>
+        </w:rPr>
+        <w:t>Req</w:t>
+      </w:r>
+      <w:proofErr w:type="spellEnd"/>
+      <w:r>
+        <w:rPr>
+          <w:rFonts w:ascii="Times New Roman" w:hAnsi="Times New Roman" w:cs="Times New Roman"/>
+          <w:b/>
+          <w:bCs/>
+        </w:rPr>
+        <w:t xml:space="preserve"> 9. Mostar </w:t>
+      </w:r>
+      <w:r>
+        <w:rPr>
+          <w:rFonts w:ascii="Times New Roman" w:hAnsi="Times New Roman" w:cs="Times New Roman"/>
+        </w:rPr>
+        <w:t>el puntaje del jugador ganador.</w:t>
+      </w:r>
+    </w:p>
+    <w:p>
+      <w:pPr>
+        <w:spacing w:line="360" w:lineRule="auto"/>
+        <w:rPr>
+          <w:rFonts w:ascii="Arial" w:hAnsi="Arial" w:cs="Arial"/>
+        </w:rPr>
+      </w:pPr>
+      <w:proofErr w:type="spellStart"/>
+      <w:r>
+        <w:rPr>
+          <w:rFonts w:ascii="Times New Roman" w:hAnsi="Times New Roman" w:cs="Times New Roman"/>
+          <w:b/>
+          <w:bCs/>
+        </w:rPr>
+        <w:t>Req</w:t>
+      </w:r>
+      <w:proofErr w:type="spellEnd"/>
       <w:r>
         <w:rPr>
           <w:rFonts w:ascii="Times New Roman" w:hAnsi="Times New Roman" w:cs="Times New Roman"/>
@@ -816,14 +879,30 @@
       <w:r>
         <w:rPr>
           <w:rFonts w:ascii="Times New Roman" w:hAnsi="Times New Roman" w:cs="Times New Roman"/>
-        </w:rPr>
-        <w:t xml:space="preserve">la </w:t>
-      </w:r>
-      <w:r>
-        <w:rPr>
-          <w:rFonts w:ascii="Times New Roman" w:hAnsi="Times New Roman" w:cs="Times New Roman"/>
-        </w:rPr>
-        <w:t>partida cuando un jugador gane</w:t>
+          <w:b/>
+          <w:bCs/>
+        </w:rPr>
+        <w:t>8</w:t>
+      </w:r>
+      <w:r>
+        <w:rPr>
+          <w:rFonts w:ascii="Times New Roman" w:hAnsi="Times New Roman" w:cs="Times New Roman"/>
+          <w:b/>
+          <w:bCs/>
+        </w:rPr>
+        <w:t xml:space="preserve">. Mostar </w:t>
+      </w:r>
+      <w:r>
+        <w:rPr>
+          <w:rFonts w:ascii="Times New Roman" w:hAnsi="Times New Roman" w:cs="Times New Roman"/>
+        </w:rPr>
+        <w:t>la información de todos los puntajes de los jugadores</w:t>
+      </w:r>
+      <w:r>
+        <w:rPr>
+          <w:rFonts w:ascii="Times New Roman" w:hAnsi="Times New Roman" w:cs="Times New Roman"/>
+        </w:rPr>
+        <w:t xml:space="preserve"> de menor a mayor</w:t>
       </w:r>
       <w:r>
         <w:rPr>
@@ -836,7 +915,7 @@
       <w:pPr>
         <w:spacing w:line="360" w:lineRule="auto"/>
         <w:rPr>
-          <w:rFonts w:ascii="Arial" w:hAnsi="Arial" w:cs="Arial"/>
+          <w:rFonts w:ascii="Times New Roman" w:hAnsi="Times New Roman" w:cs="Times New Roman"/>
         </w:rPr>
       </w:pPr>
       <w:proofErr w:type="spellStart"/>
@@ -871,26 +950,34 @@
           <w:b/>
           <w:bCs/>
         </w:rPr>
-        <w:t xml:space="preserve">. Mostar </w:t>
-      </w:r>
-      <w:r>
-        <w:rPr>
-          <w:rFonts w:ascii="Times New Roman" w:hAnsi="Times New Roman" w:cs="Times New Roman"/>
-        </w:rPr>
-        <w:t>el puntaje del jugador ganador</w:t>
-      </w:r>
-      <w:r>
-        <w:rPr>
-          <w:rFonts w:ascii="Times New Roman" w:hAnsi="Times New Roman" w:cs="Times New Roman"/>
-        </w:rPr>
-        <w:t>.</w:t>
+        <w:t xml:space="preserve">. Generar </w:t>
+      </w:r>
+      <w:r>
+        <w:rPr>
+          <w:rFonts w:ascii="Times New Roman" w:hAnsi="Times New Roman" w:cs="Times New Roman"/>
+        </w:rPr>
+        <w:t xml:space="preserve">un </w:t>
+      </w:r>
+      <w:proofErr w:type="spellStart"/>
+      <w:r>
+        <w:rPr>
+          <w:rFonts w:ascii="Times New Roman" w:hAnsi="Times New Roman" w:cs="Times New Roman"/>
+        </w:rPr>
+        <w:t>csv</w:t>
+      </w:r>
+      <w:proofErr w:type="spellEnd"/>
+      <w:r>
+        <w:rPr>
+          <w:rFonts w:ascii="Times New Roman" w:hAnsi="Times New Roman" w:cs="Times New Roman"/>
+        </w:rPr>
+        <w:t xml:space="preserve"> con la información de todos los puntajes guardados.</w:t>
       </w:r>
     </w:p>
     <w:p>
       <w:pPr>
         <w:spacing w:line="360" w:lineRule="auto"/>
         <w:rPr>
-          <w:rFonts w:ascii="Arial" w:hAnsi="Arial" w:cs="Arial"/>
+          <w:rFonts w:ascii="Times New Roman" w:hAnsi="Times New Roman" w:cs="Times New Roman"/>
         </w:rPr>
       </w:pPr>
       <w:proofErr w:type="spellStart"/>
@@ -909,116 +996,6 @@
           <w:b/>
           <w:bCs/>
         </w:rPr>
-        <w:t xml:space="preserve"> </w:t>
-      </w:r>
-      <w:r>
-        <w:rPr>
-          <w:rFonts w:ascii="Times New Roman" w:hAnsi="Times New Roman" w:cs="Times New Roman"/>
-          <w:b/>
-          <w:bCs/>
-        </w:rPr>
-        <w:t>8</w:t>
-      </w:r>
-      <w:r>
-        <w:rPr>
-          <w:rFonts w:ascii="Times New Roman" w:hAnsi="Times New Roman" w:cs="Times New Roman"/>
-          <w:b/>
-          <w:bCs/>
-        </w:rPr>
-        <w:t xml:space="preserve">. Mostar </w:t>
-      </w:r>
-      <w:r>
-        <w:rPr>
-          <w:rFonts w:ascii="Times New Roman" w:hAnsi="Times New Roman" w:cs="Times New Roman"/>
-        </w:rPr>
-        <w:t>la información de todos los puntajes de los jugadores.</w:t>
-      </w:r>
-    </w:p>
-    <w:p>
-      <w:pPr>
-        <w:spacing w:line="360" w:lineRule="auto"/>
-        <w:rPr>
-          <w:rFonts w:ascii="Times New Roman" w:hAnsi="Times New Roman" w:cs="Times New Roman"/>
-        </w:rPr>
-      </w:pPr>
-      <w:proofErr w:type="spellStart"/>
-      <w:r>
-        <w:rPr>
-          <w:rFonts w:ascii="Times New Roman" w:hAnsi="Times New Roman" w:cs="Times New Roman"/>
-          <w:b/>
-          <w:bCs/>
-        </w:rPr>
-        <w:t>Req</w:t>
-      </w:r>
-      <w:proofErr w:type="spellEnd"/>
-      <w:r>
-        <w:rPr>
-          <w:rFonts w:ascii="Times New Roman" w:hAnsi="Times New Roman" w:cs="Times New Roman"/>
-          <w:b/>
-          <w:bCs/>
-        </w:rPr>
-        <w:t xml:space="preserve"> </w:t>
-      </w:r>
-      <w:r>
-        <w:rPr>
-          <w:rFonts w:ascii="Times New Roman" w:hAnsi="Times New Roman" w:cs="Times New Roman"/>
-          <w:b/>
-          <w:bCs/>
-        </w:rPr>
-        <w:t>9</w:t>
-      </w:r>
-      <w:r>
-        <w:rPr>
-          <w:rFonts w:ascii="Times New Roman" w:hAnsi="Times New Roman" w:cs="Times New Roman"/>
-          <w:b/>
-          <w:bCs/>
-        </w:rPr>
-        <w:t xml:space="preserve">. Generar </w:t>
-      </w:r>
-      <w:r>
-        <w:rPr>
-          <w:rFonts w:ascii="Times New Roman" w:hAnsi="Times New Roman" w:cs="Times New Roman"/>
-        </w:rPr>
-        <w:t xml:space="preserve">un </w:t>
-      </w:r>
-      <w:proofErr w:type="spellStart"/>
-      <w:r>
-        <w:rPr>
-          <w:rFonts w:ascii="Times New Roman" w:hAnsi="Times New Roman" w:cs="Times New Roman"/>
-        </w:rPr>
-        <w:t>csv</w:t>
-      </w:r>
-      <w:proofErr w:type="spellEnd"/>
-      <w:r>
-        <w:rPr>
-          <w:rFonts w:ascii="Times New Roman" w:hAnsi="Times New Roman" w:cs="Times New Roman"/>
-        </w:rPr>
-        <w:t xml:space="preserve"> con la información de todos los puntajes guardados.</w:t>
-      </w:r>
-    </w:p>
-    <w:p>
-      <w:pPr>
-        <w:spacing w:line="360" w:lineRule="auto"/>
-        <w:rPr>
-          <w:rFonts w:ascii="Times New Roman" w:hAnsi="Times New Roman" w:cs="Times New Roman"/>
-        </w:rPr>
-      </w:pPr>
-      <w:proofErr w:type="spellStart"/>
-      <w:r>
-        <w:rPr>
-          <w:rFonts w:ascii="Times New Roman" w:hAnsi="Times New Roman" w:cs="Times New Roman"/>
-          <w:b/>
-          <w:bCs/>
-        </w:rPr>
-        <w:t>Req</w:t>
-      </w:r>
-      <w:proofErr w:type="spellEnd"/>
-      <w:r>
-        <w:rPr>
-          <w:rFonts w:ascii="Times New Roman" w:hAnsi="Times New Roman" w:cs="Times New Roman"/>
-          <w:b/>
-          <w:bCs/>
-        </w:rPr>
         <w:t xml:space="preserve"> 10. Finalizar </w:t>
       </w:r>
       <w:r>
@@ -1054,13 +1031,6 @@
           <w:bCs/>
         </w:rPr>
         <w:instrText xml:space="preserve"> HYPERLINK "https://github.com/Jacobo0312/CLI-SnakesAndLadders/blob/main/docs/Diagram.jpg" </w:instrText>
-      </w:r>
-      <w:r>
-        <w:rPr>
-          <w:rFonts w:ascii="Times New Roman" w:hAnsi="Times New Roman" w:cs="Times New Roman"/>
-          <w:b/>
-          <w:bCs/>
-        </w:rPr>
       </w:r>
       <w:r>
         <w:rPr>

</xml_diff>